<commit_message>
remoção de uma pagina
</commit_message>
<xml_diff>
--- a/layout-frontend/laytout/fluxo-de-paginas.docx
+++ b/layout-frontend/laytout/fluxo-de-paginas.docx
@@ -574,7 +574,31 @@
           <w:szCs w:val="27"/>
           <w:lang w:eastAsia="pt-BR"/>
         </w:rPr>
-        <w:t>3. Módulo de Agendamento</w:t>
+        <w:t xml:space="preserve">3. </w:t>
+      </w:r>
+      <w:r>
+        <w:rPr>
+          <w:rFonts w:ascii="Segoe UI" w:eastAsia="Times New Roman" w:hAnsi="Segoe UI" w:cs="Segoe UI"/>
+          <w:b/>
+          <w:bCs/>
+          <w:color w:val="404040"/>
+          <w:sz w:val="27"/>
+          <w:szCs w:val="27"/>
+          <w:lang w:eastAsia="pt-BR"/>
+        </w:rPr>
+        <w:t>Página</w:t>
+      </w:r>
+      <w:r>
+        <w:rPr>
+          <w:rFonts w:ascii="Segoe UI" w:eastAsia="Times New Roman" w:hAnsi="Segoe UI" w:cs="Segoe UI"/>
+          <w:b/>
+          <w:bCs/>
+          <w:color w:val="404040"/>
+          <w:sz w:val="27"/>
+          <w:szCs w:val="27"/>
+          <w:lang w:eastAsia="pt-BR"/>
+        </w:rPr>
+        <w:t xml:space="preserve"> de Agendamento</w:t>
       </w:r>
     </w:p>
     <w:p>
@@ -1101,7 +1125,31 @@
           <w:szCs w:val="27"/>
           <w:lang w:eastAsia="pt-BR"/>
         </w:rPr>
-        <w:t>4. Módulo de Clientes</w:t>
+        <w:t xml:space="preserve">4. </w:t>
+      </w:r>
+      <w:r>
+        <w:rPr>
+          <w:rFonts w:ascii="Segoe UI" w:eastAsia="Times New Roman" w:hAnsi="Segoe UI" w:cs="Segoe UI"/>
+          <w:b/>
+          <w:bCs/>
+          <w:color w:val="404040"/>
+          <w:sz w:val="27"/>
+          <w:szCs w:val="27"/>
+          <w:lang w:eastAsia="pt-BR"/>
+        </w:rPr>
+        <w:t>Página</w:t>
+      </w:r>
+      <w:r>
+        <w:rPr>
+          <w:rFonts w:ascii="Segoe UI" w:eastAsia="Times New Roman" w:hAnsi="Segoe UI" w:cs="Segoe UI"/>
+          <w:b/>
+          <w:bCs/>
+          <w:color w:val="404040"/>
+          <w:sz w:val="27"/>
+          <w:szCs w:val="27"/>
+          <w:lang w:eastAsia="pt-BR"/>
+        </w:rPr>
+        <w:t xml:space="preserve"> de Clientes</w:t>
       </w:r>
     </w:p>
     <w:p>
@@ -1315,7 +1363,31 @@
           <w:szCs w:val="24"/>
           <w:lang w:eastAsia="pt-BR"/>
         </w:rPr>
-        <w:t>4.3. Histórico do Cliente</w:t>
+        <w:t xml:space="preserve">4.3. </w:t>
+      </w:r>
+      <w:r>
+        <w:rPr>
+          <w:rFonts w:ascii="Segoe UI" w:eastAsia="Times New Roman" w:hAnsi="Segoe UI" w:cs="Segoe UI"/>
+          <w:b/>
+          <w:bCs/>
+          <w:color w:val="404040"/>
+          <w:sz w:val="24"/>
+          <w:szCs w:val="24"/>
+          <w:lang w:eastAsia="pt-BR"/>
+        </w:rPr>
+        <w:t>Página</w:t>
+      </w:r>
+      <w:r>
+        <w:rPr>
+          <w:rFonts w:ascii="Segoe UI" w:eastAsia="Times New Roman" w:hAnsi="Segoe UI" w:cs="Segoe UI"/>
+          <w:b/>
+          <w:bCs/>
+          <w:color w:val="404040"/>
+          <w:sz w:val="24"/>
+          <w:szCs w:val="24"/>
+          <w:lang w:eastAsia="pt-BR"/>
+        </w:rPr>
+        <w:t xml:space="preserve"> do Cliente</w:t>
       </w:r>
     </w:p>
     <w:p>
@@ -1417,7 +1489,31 @@
           <w:szCs w:val="27"/>
           <w:lang w:eastAsia="pt-BR"/>
         </w:rPr>
-        <w:t xml:space="preserve">5. Módulo de Serviços e </w:t>
+        <w:t xml:space="preserve">5. </w:t>
+      </w:r>
+      <w:r>
+        <w:rPr>
+          <w:rFonts w:ascii="Segoe UI" w:eastAsia="Times New Roman" w:hAnsi="Segoe UI" w:cs="Segoe UI"/>
+          <w:b/>
+          <w:bCs/>
+          <w:color w:val="404040"/>
+          <w:sz w:val="27"/>
+          <w:szCs w:val="27"/>
+          <w:lang w:eastAsia="pt-BR"/>
+        </w:rPr>
+        <w:t>Página</w:t>
+      </w:r>
+      <w:r>
+        <w:rPr>
+          <w:rFonts w:ascii="Segoe UI" w:eastAsia="Times New Roman" w:hAnsi="Segoe UI" w:cs="Segoe UI"/>
+          <w:b/>
+          <w:bCs/>
+          <w:color w:val="404040"/>
+          <w:sz w:val="27"/>
+          <w:szCs w:val="27"/>
+          <w:lang w:eastAsia="pt-BR"/>
+        </w:rPr>
+        <w:t xml:space="preserve"> de Serviços e </w:t>
       </w:r>
       <w:r>
         <w:rPr>
@@ -1664,7 +1760,31 @@
           <w:szCs w:val="27"/>
           <w:lang w:eastAsia="pt-BR"/>
         </w:rPr>
-        <w:t>6. Módulo de Relatórios</w:t>
+        <w:t xml:space="preserve">6. </w:t>
+      </w:r>
+      <w:r>
+        <w:rPr>
+          <w:rFonts w:ascii="Segoe UI" w:eastAsia="Times New Roman" w:hAnsi="Segoe UI" w:cs="Segoe UI"/>
+          <w:b/>
+          <w:bCs/>
+          <w:color w:val="404040"/>
+          <w:sz w:val="27"/>
+          <w:szCs w:val="27"/>
+          <w:lang w:eastAsia="pt-BR"/>
+        </w:rPr>
+        <w:t>Página</w:t>
+      </w:r>
+      <w:r>
+        <w:rPr>
+          <w:rFonts w:ascii="Segoe UI" w:eastAsia="Times New Roman" w:hAnsi="Segoe UI" w:cs="Segoe UI"/>
+          <w:b/>
+          <w:bCs/>
+          <w:color w:val="404040"/>
+          <w:sz w:val="27"/>
+          <w:szCs w:val="27"/>
+          <w:lang w:eastAsia="pt-BR"/>
+        </w:rPr>
+        <w:t xml:space="preserve"> de Relatórios</w:t>
       </w:r>
     </w:p>
     <w:p>
@@ -2060,187 +2180,7 @@
           <w:szCs w:val="24"/>
           <w:lang w:eastAsia="pt-BR"/>
         </w:rPr>
-        <w:t>Gerenciar perfis (Admin, Recepcionista, Podólogo).</w:t>
-      </w:r>
-    </w:p>
-    <w:p>
-      <w:pPr>
-        <w:spacing w:before="480" w:after="480" w:line="240" w:lineRule="auto"/>
-        <w:rPr>
-          <w:rFonts w:ascii="Times New Roman" w:eastAsia="Times New Roman" w:hAnsi="Times New Roman" w:cs="Times New Roman"/>
-          <w:sz w:val="24"/>
-          <w:szCs w:val="24"/>
-          <w:lang w:eastAsia="pt-BR"/>
-        </w:rPr>
-      </w:pPr>
-      <w:r>
-        <w:rPr>
-          <w:rFonts w:ascii="Times New Roman" w:eastAsia="Times New Roman" w:hAnsi="Times New Roman" w:cs="Times New Roman"/>
-          <w:sz w:val="24"/>
-          <w:szCs w:val="24"/>
-          <w:lang w:eastAsia="pt-BR"/>
-        </w:rPr>
-        <w:pict w14:anchorId="01D86458">
-          <v:rect id="_x0000_i1031" style="width:0;height:.75pt" o:hralign="center" o:hrstd="t" o:hrnoshade="t" o:hr="t" fillcolor="#404040" stroked="f"/>
-        </w:pict>
-      </w:r>
-    </w:p>
-    <w:p>
-      <w:pPr>
-        <w:shd w:val="clear" w:color="auto" w:fill="FFFFFF"/>
-        <w:spacing w:before="274" w:after="206" w:line="240" w:lineRule="auto"/>
-        <w:outlineLvl w:val="2"/>
-        <w:rPr>
-          <w:rFonts w:ascii="Segoe UI" w:eastAsia="Times New Roman" w:hAnsi="Segoe UI" w:cs="Segoe UI"/>
-          <w:color w:val="404040"/>
-          <w:sz w:val="27"/>
-          <w:szCs w:val="27"/>
-          <w:lang w:eastAsia="pt-BR"/>
-        </w:rPr>
-      </w:pPr>
-      <w:r>
-        <w:rPr>
-          <w:rFonts w:ascii="Segoe UI" w:eastAsia="Times New Roman" w:hAnsi="Segoe UI" w:cs="Segoe UI"/>
-          <w:b/>
-          <w:bCs/>
-          <w:color w:val="404040"/>
-          <w:sz w:val="27"/>
-          <w:szCs w:val="27"/>
-          <w:lang w:eastAsia="pt-BR"/>
-        </w:rPr>
-        <w:t>8. Telas Adicionais (Opcionais)</w:t>
-      </w:r>
-    </w:p>
-    <w:p>
-      <w:pPr>
-        <w:numPr>
-          <w:ilvl w:val="0"/>
-          <w:numId w:val="18"/>
-        </w:numPr>
-        <w:shd w:val="clear" w:color="auto" w:fill="FFFFFF"/>
-        <w:spacing w:after="60" w:line="429" w:lineRule="atLeast"/>
-        <w:rPr>
-          <w:rFonts w:ascii="Segoe UI" w:eastAsia="Times New Roman" w:hAnsi="Segoe UI" w:cs="Segoe UI"/>
-          <w:color w:val="404040"/>
-          <w:sz w:val="24"/>
-          <w:szCs w:val="24"/>
-          <w:lang w:eastAsia="pt-BR"/>
-        </w:rPr>
-      </w:pPr>
-      <w:r>
-        <w:rPr>
-          <w:rFonts w:ascii="Segoe UI" w:eastAsia="Times New Roman" w:hAnsi="Segoe UI" w:cs="Segoe UI"/>
-          <w:b/>
-          <w:bCs/>
-          <w:color w:val="404040"/>
-          <w:sz w:val="24"/>
-          <w:szCs w:val="24"/>
-          <w:lang w:eastAsia="pt-BR"/>
-        </w:rPr>
-        <w:t>Página Pública para Agendamento Online</w:t>
-      </w:r>
-      <w:r>
-        <w:rPr>
-          <w:rFonts w:ascii="Segoe UI" w:eastAsia="Times New Roman" w:hAnsi="Segoe UI" w:cs="Segoe UI"/>
-          <w:color w:val="404040"/>
-          <w:sz w:val="24"/>
-          <w:szCs w:val="24"/>
-          <w:lang w:eastAsia="pt-BR"/>
-        </w:rPr>
-        <w:t> (se houver integração com site):</w:t>
-      </w:r>
-    </w:p>
-    <w:p>
-      <w:pPr>
-        <w:numPr>
-          <w:ilvl w:val="1"/>
-          <w:numId w:val="18"/>
-        </w:numPr>
-        <w:shd w:val="clear" w:color="auto" w:fill="FFFFFF"/>
-        <w:spacing w:after="100" w:afterAutospacing="1" w:line="429" w:lineRule="atLeast"/>
-        <w:rPr>
-          <w:rFonts w:ascii="Segoe UI" w:eastAsia="Times New Roman" w:hAnsi="Segoe UI" w:cs="Segoe UI"/>
-          <w:color w:val="404040"/>
-          <w:sz w:val="24"/>
-          <w:szCs w:val="24"/>
-          <w:lang w:eastAsia="pt-BR"/>
-        </w:rPr>
-      </w:pPr>
-      <w:r>
-        <w:rPr>
-          <w:rFonts w:ascii="Segoe UI" w:eastAsia="Times New Roman" w:hAnsi="Segoe UI" w:cs="Segoe UI"/>
-          <w:color w:val="404040"/>
-          <w:sz w:val="24"/>
-          <w:szCs w:val="24"/>
-          <w:lang w:eastAsia="pt-BR"/>
-        </w:rPr>
-        <w:t>Formulário para clientes agendarem diretamente.</w:t>
-      </w:r>
-    </w:p>
-    <w:p>
-      <w:pPr>
-        <w:numPr>
-          <w:ilvl w:val="0"/>
-          <w:numId w:val="18"/>
-        </w:numPr>
-        <w:shd w:val="clear" w:color="auto" w:fill="FFFFFF"/>
-        <w:spacing w:after="60" w:line="429" w:lineRule="atLeast"/>
-        <w:rPr>
-          <w:rFonts w:ascii="Segoe UI" w:eastAsia="Times New Roman" w:hAnsi="Segoe UI" w:cs="Segoe UI"/>
-          <w:color w:val="404040"/>
-          <w:sz w:val="24"/>
-          <w:szCs w:val="24"/>
-          <w:lang w:eastAsia="pt-BR"/>
-        </w:rPr>
-      </w:pPr>
-      <w:r>
-        <w:rPr>
-          <w:rFonts w:ascii="Segoe UI" w:eastAsia="Times New Roman" w:hAnsi="Segoe UI" w:cs="Segoe UI"/>
-          <w:b/>
-          <w:bCs/>
-          <w:color w:val="404040"/>
-          <w:sz w:val="24"/>
-          <w:szCs w:val="24"/>
-          <w:lang w:eastAsia="pt-BR"/>
-        </w:rPr>
-        <w:t>Tela de Pagamentos</w:t>
-      </w:r>
-      <w:r>
-        <w:rPr>
-          <w:rFonts w:ascii="Segoe UI" w:eastAsia="Times New Roman" w:hAnsi="Segoe UI" w:cs="Segoe UI"/>
-          <w:color w:val="404040"/>
-          <w:sz w:val="24"/>
-          <w:szCs w:val="24"/>
-          <w:lang w:eastAsia="pt-BR"/>
-        </w:rPr>
-        <w:t>:</w:t>
-      </w:r>
-    </w:p>
-    <w:p>
-      <w:pPr>
-        <w:numPr>
-          <w:ilvl w:val="1"/>
-          <w:numId w:val="18"/>
-        </w:numPr>
-        <w:shd w:val="clear" w:color="auto" w:fill="FFFFFF"/>
-        <w:spacing w:after="100" w:afterAutospacing="1" w:line="429" w:lineRule="atLeast"/>
-        <w:rPr>
-          <w:rFonts w:ascii="Segoe UI" w:eastAsia="Times New Roman" w:hAnsi="Segoe UI" w:cs="Segoe UI"/>
-          <w:color w:val="404040"/>
-          <w:sz w:val="24"/>
-          <w:szCs w:val="24"/>
-          <w:lang w:eastAsia="pt-BR"/>
-        </w:rPr>
-      </w:pPr>
-      <w:r>
-        <w:rPr>
-          <w:rFonts w:ascii="Segoe UI" w:eastAsia="Times New Roman" w:hAnsi="Segoe UI" w:cs="Segoe UI"/>
-          <w:color w:val="404040"/>
-          <w:sz w:val="24"/>
-          <w:szCs w:val="24"/>
-          <w:lang w:eastAsia="pt-BR"/>
-        </w:rPr>
-        <w:t>Registrar pagamentos (cartão, PIX, dinheiro).</w:t>
+        <w:t>Gerenciar perfis (Admin, Recepcionista).</w:t>
       </w:r>
     </w:p>
     <w:p>
@@ -2497,7 +2437,6 @@
           <w:szCs w:val="27"/>
           <w:lang w:eastAsia="pt-BR"/>
         </w:rPr>
-        <w:lastRenderedPageBreak/>
         <w:t>Responsividade</w:t>
       </w:r>
     </w:p>

</xml_diff>